<commit_message>
After Effect and PoGoType implementation
</commit_message>
<xml_diff>
--- a/PoGoPVP/Documentation/PoGoPVPGrammer.docx
+++ b/PoGoPVP/Documentation/PoGoPVPGrammer.docx
@@ -229,6 +229,9 @@
       <w:pPr>
         <w:rPr>
           <w:rFonts w:ascii="PT Mono" w:hAnsi="PT Mono"/>
+          <w:b/>
+          <w:bCs/>
+          <w:color w:val="FF0000"/>
           <w:sz w:val="16"/>
           <w:szCs w:val="16"/>
           <w:lang w:val="en-US"/>
@@ -525,6 +528,17 @@
         </w:rPr>
         <w:t>}</w:t>
       </w:r>
+    </w:p>
+    <w:p>
+      <w:pPr>
+        <w:ind w:left="3600" w:firstLine="720"/>
+        <w:rPr>
+          <w:rFonts w:ascii="PT Mono" w:hAnsi="PT Mono"/>
+          <w:sz w:val="16"/>
+          <w:szCs w:val="16"/>
+          <w:lang w:val="en-US"/>
+        </w:rPr>
+      </w:pPr>
       <w:r>
         <w:rPr>
           <w:rFonts w:ascii="PT Mono" w:hAnsi="PT Mono"/>
@@ -587,6 +601,9 @@
         <w:ind w:left="2880" w:firstLine="720"/>
         <w:rPr>
           <w:rFonts w:ascii="PT Mono" w:hAnsi="PT Mono"/>
+          <w:b/>
+          <w:bCs/>
+          <w:color w:val="FF0000"/>
           <w:sz w:val="16"/>
           <w:szCs w:val="16"/>
           <w:lang w:val="en-US"/>
@@ -786,6 +803,17 @@
         </w:rPr>
         <w:t>emCourseEntryEnd}</w:t>
       </w:r>
+    </w:p>
+    <w:p>
+      <w:pPr>
+        <w:ind w:left="3600" w:firstLine="720"/>
+        <w:rPr>
+          <w:rFonts w:ascii="PT Mono" w:hAnsi="PT Mono"/>
+          <w:sz w:val="16"/>
+          <w:szCs w:val="16"/>
+          <w:lang w:val="en-US"/>
+        </w:rPr>
+      </w:pPr>
       <w:r>
         <w:rPr>
           <w:rFonts w:ascii="PT Mono" w:hAnsi="PT Mono"/>
@@ -5196,6 +5224,17 @@
         </w:rPr>
         <w:t xml:space="preserve"> </w:t>
       </w:r>
+    </w:p>
+    <w:p>
+      <w:pPr>
+        <w:ind w:left="2880" w:firstLine="720"/>
+        <w:rPr>
+          <w:rFonts w:ascii="PT Mono" w:hAnsi="PT Mono"/>
+          <w:sz w:val="16"/>
+          <w:szCs w:val="16"/>
+          <w:lang w:val="en-US"/>
+        </w:rPr>
+      </w:pPr>
       <w:r>
         <w:rPr>
           <w:rFonts w:ascii="PT Mono" w:hAnsi="PT Mono"/>
@@ -5268,17 +5307,6 @@
         </w:rPr>
         <w:t xml:space="preserve">, </w:t>
       </w:r>
-    </w:p>
-    <w:p>
-      <w:pPr>
-        <w:ind w:left="2880" w:firstLine="720"/>
-        <w:rPr>
-          <w:rFonts w:ascii="PT Mono" w:hAnsi="PT Mono"/>
-          <w:sz w:val="16"/>
-          <w:szCs w:val="16"/>
-          <w:lang w:val="en-US"/>
-        </w:rPr>
-      </w:pPr>
       <w:r>
         <w:rPr>
           <w:rFonts w:ascii="PT Mono" w:hAnsi="PT Mono"/>

</xml_diff>